<commit_message>
fixed bugs final commit
</commit_message>
<xml_diff>
--- a/Wire-frame.docx
+++ b/Wire-frame.docx
@@ -7,6 +7,8 @@
         <w:t>Wire – Frame JIG NFT</w:t>
       </w:r>
     </w:p>
+    <w:p/>
+    <w:p/>
     <w:p/>
     <w:p>
       <w:r>
@@ -79,7 +81,7 @@
           </mc:Choice>
           <mc:Fallback>
             <w:pict>
-              <v:shapetype w14:anchorId="47A29F11" id="_x0000_t32" coordsize="21600,21600" o:spt="32" o:oned="t" path="m,l21600,21600e" filled="f">
+              <v:shapetype w14:anchorId="63A0B4EE" id="_x0000_t32" coordsize="21600,21600" o:spt="32" o:oned="t" path="m,l21600,21600e" filled="f">
                 <v:path arrowok="t" fillok="f" o:connecttype="none"/>
                 <o:lock v:ext="edit" shapetype="t"/>
               </v:shapetype>
@@ -160,7 +162,7 @@
           </mc:Choice>
           <mc:Fallback>
             <w:pict>
-              <v:shape w14:anchorId="254D5950" id="Straight Arrow Connector 14" o:spid="_x0000_s1026" type="#_x0000_t32" style="position:absolute;margin-left:317.15pt;margin-top:101.45pt;width:13.7pt;height:30.8pt;flip:y;z-index:251676672;visibility:visible;mso-wrap-style:square;mso-width-percent:0;mso-height-percent:0;mso-wrap-distance-left:9pt;mso-wrap-distance-top:0;mso-wrap-distance-right:9pt;mso-wrap-distance-bottom:0;mso-position-horizontal:absolute;mso-position-horizontal-relative:text;mso-position-vertical:absolute;mso-position-vertical-relative:text;mso-width-percent:0;mso-height-percent:0;mso-width-relative:margin;mso-height-relative:margin" o:gfxdata="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" strokecolor="#ed7d31 [3205]" strokeweight="2.5pt">
+              <v:shape w14:anchorId="5C080F21" id="Straight Arrow Connector 14" o:spid="_x0000_s1026" type="#_x0000_t32" style="position:absolute;margin-left:317.15pt;margin-top:101.45pt;width:13.7pt;height:30.8pt;flip:y;z-index:251676672;visibility:visible;mso-wrap-style:square;mso-width-percent:0;mso-height-percent:0;mso-wrap-distance-left:9pt;mso-wrap-distance-top:0;mso-wrap-distance-right:9pt;mso-wrap-distance-bottom:0;mso-position-horizontal:absolute;mso-position-horizontal-relative:text;mso-position-vertical:absolute;mso-position-vertical-relative:text;mso-width-percent:0;mso-height-percent:0;mso-width-relative:margin;mso-height-relative:margin" o:gfxdata="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" strokecolor="#ed7d31 [3205]" strokeweight="2.5pt">
                 <v:stroke dashstyle="dash" startarrow="classic" endarrow="block" joinstyle="miter"/>
               </v:shape>
             </w:pict>
@@ -237,7 +239,7 @@
           </mc:Choice>
           <mc:Fallback>
             <w:pict>
-              <v:shape w14:anchorId="6CF32C13" id="Straight Arrow Connector 25" o:spid="_x0000_s1026" type="#_x0000_t32" style="position:absolute;margin-left:326.65pt;margin-top:228.05pt;width:3.6pt;height:144.35pt;flip:y;z-index:251699200;visibility:visible;mso-wrap-style:square;mso-width-percent:0;mso-height-percent:0;mso-wrap-distance-left:9pt;mso-wrap-distance-top:0;mso-wrap-distance-right:9pt;mso-wrap-distance-bottom:0;mso-position-horizontal:absolute;mso-position-horizontal-relative:text;mso-position-vertical:absolute;mso-position-vertical-relative:text;mso-width-percent:0;mso-height-percent:0;mso-width-relative:margin;mso-height-relative:margin" o:gfxdata="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" strokecolor="#ed7d31 [3205]" strokeweight="2.5pt">
+              <v:shape w14:anchorId="6F1B3110" id="Straight Arrow Connector 25" o:spid="_x0000_s1026" type="#_x0000_t32" style="position:absolute;margin-left:326.65pt;margin-top:228.05pt;width:3.6pt;height:144.35pt;flip:y;z-index:251699200;visibility:visible;mso-wrap-style:square;mso-width-percent:0;mso-height-percent:0;mso-wrap-distance-left:9pt;mso-wrap-distance-top:0;mso-wrap-distance-right:9pt;mso-wrap-distance-bottom:0;mso-position-horizontal:absolute;mso-position-horizontal-relative:text;mso-position-vertical:absolute;mso-position-vertical-relative:text;mso-width-percent:0;mso-height-percent:0;mso-width-relative:margin;mso-height-relative:margin" o:gfxdata="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" strokecolor="#ed7d31 [3205]" strokeweight="2.5pt">
                 <v:stroke dashstyle="dash" startarrow="classic" endarrow="block" joinstyle="miter"/>
               </v:shape>
             </w:pict>
@@ -314,7 +316,7 @@
           </mc:Choice>
           <mc:Fallback>
             <w:pict>
-              <v:shape w14:anchorId="0658797B" id="Straight Arrow Connector 18" o:spid="_x0000_s1026" type="#_x0000_t32" style="position:absolute;margin-left:293.8pt;margin-top:232.05pt;width:3.6pt;height:140.15pt;flip:y;z-index:251684864;visibility:visible;mso-wrap-style:square;mso-width-percent:0;mso-height-percent:0;mso-wrap-distance-left:9pt;mso-wrap-distance-top:0;mso-wrap-distance-right:9pt;mso-wrap-distance-bottom:0;mso-position-horizontal:absolute;mso-position-horizontal-relative:text;mso-position-vertical:absolute;mso-position-vertical-relative:text;mso-width-percent:0;mso-height-percent:0;mso-width-relative:margin;mso-height-relative:margin" o:gfxdata="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" strokecolor="#ed7d31 [3205]" strokeweight="2.5pt">
+              <v:shape w14:anchorId="321EDCA1" id="Straight Arrow Connector 18" o:spid="_x0000_s1026" type="#_x0000_t32" style="position:absolute;margin-left:293.8pt;margin-top:232.05pt;width:3.6pt;height:140.15pt;flip:y;z-index:251684864;visibility:visible;mso-wrap-style:square;mso-width-percent:0;mso-height-percent:0;mso-wrap-distance-left:9pt;mso-wrap-distance-top:0;mso-wrap-distance-right:9pt;mso-wrap-distance-bottom:0;mso-position-horizontal:absolute;mso-position-horizontal-relative:text;mso-position-vertical:absolute;mso-position-vertical-relative:text;mso-width-percent:0;mso-height-percent:0;mso-width-relative:margin;mso-height-relative:margin" o:gfxdata="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" strokecolor="#ed7d31 [3205]" strokeweight="2.5pt">
                 <v:stroke dashstyle="dash" startarrow="classic" endarrow="block" joinstyle="miter"/>
               </v:shape>
             </w:pict>
@@ -391,7 +393,7 @@
           </mc:Choice>
           <mc:Fallback>
             <w:pict>
-              <v:shape w14:anchorId="52FB32E5" id="Straight Arrow Connector 19" o:spid="_x0000_s1026" type="#_x0000_t32" style="position:absolute;margin-left:223pt;margin-top:237.75pt;width:37.35pt;height:15.3pt;flip:y;z-index:251686912;visibility:visible;mso-wrap-style:square;mso-width-percent:0;mso-height-percent:0;mso-wrap-distance-left:9pt;mso-wrap-distance-top:0;mso-wrap-distance-right:9pt;mso-wrap-distance-bottom:0;mso-position-horizontal:absolute;mso-position-horizontal-relative:text;mso-position-vertical:absolute;mso-position-vertical-relative:text;mso-width-percent:0;mso-height-percent:0;mso-width-relative:margin;mso-height-relative:margin" o:gfxdata="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" strokecolor="#ed7d31 [3205]" strokeweight="2.5pt">
+              <v:shape w14:anchorId="649665E9" id="Straight Arrow Connector 19" o:spid="_x0000_s1026" type="#_x0000_t32" style="position:absolute;margin-left:223pt;margin-top:237.75pt;width:37.35pt;height:15.3pt;flip:y;z-index:251686912;visibility:visible;mso-wrap-style:square;mso-width-percent:0;mso-height-percent:0;mso-wrap-distance-left:9pt;mso-wrap-distance-top:0;mso-wrap-distance-right:9pt;mso-wrap-distance-bottom:0;mso-position-horizontal:absolute;mso-position-horizontal-relative:text;mso-position-vertical:absolute;mso-position-vertical-relative:text;mso-width-percent:0;mso-height-percent:0;mso-width-relative:margin;mso-height-relative:margin" o:gfxdata="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" strokecolor="#ed7d31 [3205]" strokeweight="2.5pt">
                 <v:stroke dashstyle="dash" startarrow="classic" endarrow="block" joinstyle="miter"/>
               </v:shape>
             </w:pict>
@@ -468,7 +470,7 @@
           </mc:Choice>
           <mc:Fallback>
             <w:pict>
-              <v:shape w14:anchorId="2F4715FB" id="Straight Arrow Connector 20" o:spid="_x0000_s1026" type="#_x0000_t32" style="position:absolute;margin-left:222.8pt;margin-top:224.5pt;width:8.4pt;height:29.15pt;flip:y;z-index:251688960;visibility:visible;mso-wrap-style:square;mso-width-percent:0;mso-height-percent:0;mso-wrap-distance-left:9pt;mso-wrap-distance-top:0;mso-wrap-distance-right:9pt;mso-wrap-distance-bottom:0;mso-position-horizontal:absolute;mso-position-horizontal-relative:text;mso-position-vertical:absolute;mso-position-vertical-relative:text;mso-width-percent:0;mso-height-percent:0;mso-width-relative:margin;mso-height-relative:margin" o:gfxdata="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" strokecolor="#ed7d31 [3205]" strokeweight="2.5pt">
+              <v:shape w14:anchorId="00FC4A15" id="Straight Arrow Connector 20" o:spid="_x0000_s1026" type="#_x0000_t32" style="position:absolute;margin-left:222.8pt;margin-top:224.5pt;width:8.4pt;height:29.15pt;flip:y;z-index:251688960;visibility:visible;mso-wrap-style:square;mso-width-percent:0;mso-height-percent:0;mso-wrap-distance-left:9pt;mso-wrap-distance-top:0;mso-wrap-distance-right:9pt;mso-wrap-distance-bottom:0;mso-position-horizontal:absolute;mso-position-horizontal-relative:text;mso-position-vertical:absolute;mso-position-vertical-relative:text;mso-width-percent:0;mso-height-percent:0;mso-width-relative:margin;mso-height-relative:margin" o:gfxdata="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" strokecolor="#ed7d31 [3205]" strokeweight="2.5pt">
                 <v:stroke dashstyle="dash" startarrow="classic" endarrow="block" joinstyle="miter"/>
               </v:shape>
             </w:pict>
@@ -542,7 +544,7 @@
           </mc:Choice>
           <mc:Fallback>
             <w:pict>
-              <v:shape w14:anchorId="38DC0781" id="Straight Arrow Connector 12" o:spid="_x0000_s1026" type="#_x0000_t32" style="position:absolute;margin-left:64.65pt;margin-top:232.25pt;width:189.9pt;height:144.85pt;flip:y;z-index:251672576;visibility:visible;mso-wrap-style:square;mso-width-percent:0;mso-wrap-distance-left:9pt;mso-wrap-distance-top:0;mso-wrap-distance-right:9pt;mso-wrap-distance-bottom:0;mso-position-horizontal:absolute;mso-position-horizontal-relative:text;mso-position-vertical:absolute;mso-position-vertical-relative:text;mso-width-percent:0;mso-width-relative:margin" o:gfxdata="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" strokecolor="#2f5496 [2404]" strokeweight="2.5pt">
+              <v:shape w14:anchorId="41544A14" id="Straight Arrow Connector 12" o:spid="_x0000_s1026" type="#_x0000_t32" style="position:absolute;margin-left:64.65pt;margin-top:232.25pt;width:189.9pt;height:144.85pt;flip:y;z-index:251672576;visibility:visible;mso-wrap-style:square;mso-width-percent:0;mso-wrap-distance-left:9pt;mso-wrap-distance-top:0;mso-wrap-distance-right:9pt;mso-wrap-distance-bottom:0;mso-position-horizontal:absolute;mso-position-horizontal-relative:text;mso-position-vertical:absolute;mso-position-vertical-relative:text;mso-width-percent:0;mso-width-relative:margin" o:gfxdata="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" strokecolor="#2f5496 [2404]" strokeweight="2.5pt">
                 <v:stroke endarrow="block" joinstyle="miter"/>
               </v:shape>
             </w:pict>
@@ -619,7 +621,7 @@
           </mc:Choice>
           <mc:Fallback>
             <w:pict>
-              <v:shape w14:anchorId="6EB06833" id="Straight Arrow Connector 21" o:spid="_x0000_s1026" type="#_x0000_t32" style="position:absolute;margin-left:138.3pt;margin-top:208.65pt;width:29.3pt;height:19.1pt;flip:y;z-index:251691008;visibility:visible;mso-wrap-style:square;mso-width-percent:0;mso-height-percent:0;mso-wrap-distance-left:9pt;mso-wrap-distance-top:0;mso-wrap-distance-right:9pt;mso-wrap-distance-bottom:0;mso-position-horizontal:absolute;mso-position-horizontal-relative:text;mso-position-vertical:absolute;mso-position-vertical-relative:text;mso-width-percent:0;mso-height-percent:0;mso-width-relative:margin;mso-height-relative:margin" o:gfxdata="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" strokecolor="#ed7d31 [3205]" strokeweight="2.5pt">
+              <v:shape w14:anchorId="6BAF8783" id="Straight Arrow Connector 21" o:spid="_x0000_s1026" type="#_x0000_t32" style="position:absolute;margin-left:138.3pt;margin-top:208.65pt;width:29.3pt;height:19.1pt;flip:y;z-index:251691008;visibility:visible;mso-wrap-style:square;mso-width-percent:0;mso-height-percent:0;mso-wrap-distance-left:9pt;mso-wrap-distance-top:0;mso-wrap-distance-right:9pt;mso-wrap-distance-bottom:0;mso-position-horizontal:absolute;mso-position-horizontal-relative:text;mso-position-vertical:absolute;mso-position-vertical-relative:text;mso-width-percent:0;mso-height-percent:0;mso-width-relative:margin;mso-height-relative:margin" o:gfxdata="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" strokecolor="#ed7d31 [3205]" strokeweight="2.5pt">
                 <v:stroke dashstyle="dash" startarrow="classic" endarrow="block" joinstyle="miter"/>
               </v:shape>
             </w:pict>
@@ -696,7 +698,7 @@
           </mc:Choice>
           <mc:Fallback>
             <w:pict>
-              <v:shape w14:anchorId="05B8D396" id="Straight Arrow Connector 22" o:spid="_x0000_s1026" type="#_x0000_t32" style="position:absolute;margin-left:138.95pt;margin-top:195.9pt;width:28.45pt;height:12.5pt;flip:x y;z-index:251693056;visibility:visible;mso-wrap-style:square;mso-width-percent:0;mso-height-percent:0;mso-wrap-distance-left:9pt;mso-wrap-distance-top:0;mso-wrap-distance-right:9pt;mso-wrap-distance-bottom:0;mso-position-horizontal:absolute;mso-position-horizontal-relative:text;mso-position-vertical:absolute;mso-position-vertical-relative:text;mso-width-percent:0;mso-height-percent:0;mso-width-relative:margin;mso-height-relative:margin" o:gfxdata="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" strokecolor="#ed7d31 [3205]" strokeweight="2.5pt">
+              <v:shape w14:anchorId="20787E5E" id="Straight Arrow Connector 22" o:spid="_x0000_s1026" type="#_x0000_t32" style="position:absolute;margin-left:138.95pt;margin-top:195.9pt;width:28.45pt;height:12.5pt;flip:x y;z-index:251693056;visibility:visible;mso-wrap-style:square;mso-width-percent:0;mso-height-percent:0;mso-wrap-distance-left:9pt;mso-wrap-distance-top:0;mso-wrap-distance-right:9pt;mso-wrap-distance-bottom:0;mso-position-horizontal:absolute;mso-position-horizontal-relative:text;mso-position-vertical:absolute;mso-position-vertical-relative:text;mso-width-percent:0;mso-height-percent:0;mso-width-relative:margin;mso-height-relative:margin" o:gfxdata="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" strokecolor="#ed7d31 [3205]" strokeweight="2.5pt">
                 <v:stroke dashstyle="dash" startarrow="classic" endarrow="block" joinstyle="miter"/>
               </v:shape>
             </w:pict>
@@ -773,7 +775,7 @@
           </mc:Choice>
           <mc:Fallback>
             <w:pict>
-              <v:shape w14:anchorId="5802E334" id="Straight Arrow Connector 24" o:spid="_x0000_s1026" type="#_x0000_t32" style="position:absolute;margin-left:15.25pt;margin-top:232.25pt;width:26.95pt;height:41.45pt;flip:x y;z-index:251697152;visibility:visible;mso-wrap-style:square;mso-width-percent:0;mso-height-percent:0;mso-wrap-distance-left:9pt;mso-wrap-distance-top:0;mso-wrap-distance-right:9pt;mso-wrap-distance-bottom:0;mso-position-horizontal:absolute;mso-position-horizontal-relative:text;mso-position-vertical:absolute;mso-position-vertical-relative:text;mso-width-percent:0;mso-height-percent:0;mso-width-relative:margin;mso-height-relative:margin" o:gfxdata="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" strokecolor="#ed7d31 [3205]" strokeweight="2.5pt">
+              <v:shape w14:anchorId="05F93175" id="Straight Arrow Connector 24" o:spid="_x0000_s1026" type="#_x0000_t32" style="position:absolute;margin-left:15.25pt;margin-top:232.25pt;width:26.95pt;height:41.45pt;flip:x y;z-index:251697152;visibility:visible;mso-wrap-style:square;mso-width-percent:0;mso-height-percent:0;mso-wrap-distance-left:9pt;mso-wrap-distance-top:0;mso-wrap-distance-right:9pt;mso-wrap-distance-bottom:0;mso-position-horizontal:absolute;mso-position-horizontal-relative:text;mso-position-vertical:absolute;mso-position-vertical-relative:text;mso-width-percent:0;mso-height-percent:0;mso-width-relative:margin;mso-height-relative:margin" o:gfxdata="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" strokecolor="#ed7d31 [3205]" strokeweight="2.5pt">
                 <v:stroke dashstyle="dash" startarrow="classic" endarrow="block" joinstyle="miter"/>
               </v:shape>
             </w:pict>
@@ -850,7 +852,7 @@
           </mc:Choice>
           <mc:Fallback>
             <w:pict>
-              <v:shape w14:anchorId="7B7B67D3" id="Straight Arrow Connector 23" o:spid="_x0000_s1026" type="#_x0000_t32" style="position:absolute;margin-left:50.4pt;margin-top:232.25pt;width:14.5pt;height:42.35pt;flip:y;z-index:251695104;visibility:visible;mso-wrap-style:square;mso-width-percent:0;mso-height-percent:0;mso-wrap-distance-left:9pt;mso-wrap-distance-top:0;mso-wrap-distance-right:9pt;mso-wrap-distance-bottom:0;mso-position-horizontal:absolute;mso-position-horizontal-relative:text;mso-position-vertical:absolute;mso-position-vertical-relative:text;mso-width-percent:0;mso-height-percent:0;mso-width-relative:margin;mso-height-relative:margin" o:gfxdata="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" strokecolor="#ed7d31 [3205]" strokeweight="2.5pt">
+              <v:shape w14:anchorId="2996D5F6" id="Straight Arrow Connector 23" o:spid="_x0000_s1026" type="#_x0000_t32" style="position:absolute;margin-left:50.4pt;margin-top:232.25pt;width:14.5pt;height:42.35pt;flip:y;z-index:251695104;visibility:visible;mso-wrap-style:square;mso-width-percent:0;mso-height-percent:0;mso-wrap-distance-left:9pt;mso-wrap-distance-top:0;mso-wrap-distance-right:9pt;mso-wrap-distance-bottom:0;mso-position-horizontal:absolute;mso-position-horizontal-relative:text;mso-position-vertical:absolute;mso-position-vertical-relative:text;mso-width-percent:0;mso-height-percent:0;mso-width-relative:margin;mso-height-relative:margin" o:gfxdata="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" strokecolor="#ed7d31 [3205]" strokeweight="2.5pt">
                 <v:stroke dashstyle="dash" startarrow="classic" endarrow="block" joinstyle="miter"/>
               </v:shape>
             </w:pict>
@@ -927,7 +929,7 @@
           </mc:Choice>
           <mc:Fallback>
             <w:pict>
-              <v:shape w14:anchorId="55E80072" id="Straight Arrow Connector 15" o:spid="_x0000_s1026" type="#_x0000_t32" style="position:absolute;margin-left:313.6pt;margin-top:231.85pt;width:3.6pt;height:140.35pt;flip:y;z-index:251678720;visibility:visible;mso-wrap-style:square;mso-width-percent:0;mso-height-percent:0;mso-wrap-distance-left:9pt;mso-wrap-distance-top:0;mso-wrap-distance-right:9pt;mso-wrap-distance-bottom:0;mso-position-horizontal:absolute;mso-position-horizontal-relative:text;mso-position-vertical:absolute;mso-position-vertical-relative:text;mso-width-percent:0;mso-height-percent:0;mso-width-relative:margin;mso-height-relative:margin" o:gfxdata="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" strokecolor="#2f5496 [2404]" strokeweight="2.5pt">
+              <v:shape w14:anchorId="27D8A0D3" id="Straight Arrow Connector 15" o:spid="_x0000_s1026" type="#_x0000_t32" style="position:absolute;margin-left:313.6pt;margin-top:231.85pt;width:3.6pt;height:140.35pt;flip:y;z-index:251678720;visibility:visible;mso-wrap-style:square;mso-width-percent:0;mso-height-percent:0;mso-wrap-distance-left:9pt;mso-wrap-distance-top:0;mso-wrap-distance-right:9pt;mso-wrap-distance-bottom:0;mso-position-horizontal:absolute;mso-position-horizontal-relative:text;mso-position-vertical:absolute;mso-position-vertical-relative:text;mso-width-percent:0;mso-height-percent:0;mso-width-relative:margin;mso-height-relative:margin" o:gfxdata="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" strokecolor="#2f5496 [2404]" strokeweight="2.5pt">
                 <v:stroke endarrow="block" joinstyle="miter"/>
               </v:shape>
             </w:pict>
@@ -1004,7 +1006,7 @@
           </mc:Choice>
           <mc:Fallback>
             <w:pict>
-              <v:shape w14:anchorId="0FB37961" id="Straight Arrow Connector 16" o:spid="_x0000_s1026" type="#_x0000_t32" style="position:absolute;margin-left:310.25pt;margin-top:101.3pt;width:3.6pt;height:95.1pt;flip:y;z-index:251680768;visibility:visible;mso-wrap-style:square;mso-width-percent:0;mso-height-percent:0;mso-wrap-distance-left:9pt;mso-wrap-distance-top:0;mso-wrap-distance-right:9pt;mso-wrap-distance-bottom:0;mso-position-horizontal:absolute;mso-position-horizontal-relative:text;mso-position-vertical:absolute;mso-position-vertical-relative:text;mso-width-percent:0;mso-height-percent:0;mso-width-relative:margin;mso-height-relative:margin" o:gfxdata="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" strokecolor="#2f5496 [2404]" strokeweight="2.5pt">
+              <v:shape w14:anchorId="1406F59A" id="Straight Arrow Connector 16" o:spid="_x0000_s1026" type="#_x0000_t32" style="position:absolute;margin-left:310.25pt;margin-top:101.3pt;width:3.6pt;height:95.1pt;flip:y;z-index:251680768;visibility:visible;mso-wrap-style:square;mso-width-percent:0;mso-height-percent:0;mso-wrap-distance-left:9pt;mso-wrap-distance-top:0;mso-wrap-distance-right:9pt;mso-wrap-distance-bottom:0;mso-position-horizontal:absolute;mso-position-horizontal-relative:text;mso-position-vertical:absolute;mso-position-vertical-relative:text;mso-width-percent:0;mso-height-percent:0;mso-width-relative:margin;mso-height-relative:margin" o:gfxdata="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" strokecolor="#2f5496 [2404]" strokeweight="2.5pt">
                 <v:stroke endarrow="block" joinstyle="miter"/>
               </v:shape>
             </w:pict>
@@ -1081,7 +1083,7 @@
           </mc:Choice>
           <mc:Fallback>
             <w:pict>
-              <v:shape w14:anchorId="20FA6D47" id="Straight Arrow Connector 17" o:spid="_x0000_s1026" type="#_x0000_t32" style="position:absolute;margin-left:138.15pt;margin-top:207.5pt;width:90.4pt;height:3.6pt;flip:x;z-index:251682816;visibility:visible;mso-wrap-style:square;mso-width-percent:0;mso-height-percent:0;mso-wrap-distance-left:9pt;mso-wrap-distance-top:0;mso-wrap-distance-right:9pt;mso-wrap-distance-bottom:0;mso-position-horizontal:absolute;mso-position-horizontal-relative:text;mso-position-vertical:absolute;mso-position-vertical-relative:text;mso-width-percent:0;mso-height-percent:0;mso-width-relative:margin;mso-height-relative:margin" o:gfxdata="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" strokecolor="#2f5496 [2404]" strokeweight="2.5pt">
+              <v:shape w14:anchorId="6A135E5E" id="Straight Arrow Connector 17" o:spid="_x0000_s1026" type="#_x0000_t32" style="position:absolute;margin-left:138.15pt;margin-top:207.5pt;width:90.4pt;height:3.6pt;flip:x;z-index:251682816;visibility:visible;mso-wrap-style:square;mso-width-percent:0;mso-height-percent:0;mso-wrap-distance-left:9pt;mso-wrap-distance-top:0;mso-wrap-distance-right:9pt;mso-wrap-distance-bottom:0;mso-position-horizontal:absolute;mso-position-horizontal-relative:text;mso-position-vertical:absolute;mso-position-vertical-relative:text;mso-width-percent:0;mso-height-percent:0;mso-width-relative:margin;mso-height-relative:margin" o:gfxdata="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" strokecolor="#2f5496 [2404]" strokeweight="2.5pt">
                 <v:stroke endarrow="block" joinstyle="miter"/>
               </v:shape>
             </w:pict>
@@ -1158,7 +1160,7 @@
           </mc:Choice>
           <mc:Fallback>
             <w:pict>
-              <v:shape w14:anchorId="4CE57EA9" id="Straight Arrow Connector 13" o:spid="_x0000_s1026" type="#_x0000_t32" style="position:absolute;margin-left:41.2pt;margin-top:232.25pt;width:3.6pt;height:140.15pt;flip:y;z-index:251674624;visibility:visible;mso-wrap-style:square;mso-width-percent:0;mso-height-percent:0;mso-wrap-distance-left:9pt;mso-wrap-distance-top:0;mso-wrap-distance-right:9pt;mso-wrap-distance-bottom:0;mso-position-horizontal:absolute;mso-position-horizontal-relative:text;mso-position-vertical:absolute;mso-position-vertical-relative:text;mso-width-percent:0;mso-height-percent:0;mso-width-relative:margin;mso-height-relative:margin" o:gfxdata="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" strokecolor="#2f5496 [2404]" strokeweight="2.5pt">
+              <v:shape w14:anchorId="1A843683" id="Straight Arrow Connector 13" o:spid="_x0000_s1026" type="#_x0000_t32" style="position:absolute;margin-left:41.2pt;margin-top:232.25pt;width:3.6pt;height:140.15pt;flip:y;z-index:251674624;visibility:visible;mso-wrap-style:square;mso-width-percent:0;mso-height-percent:0;mso-wrap-distance-left:9pt;mso-wrap-distance-top:0;mso-wrap-distance-right:9pt;mso-wrap-distance-bottom:0;mso-position-horizontal:absolute;mso-position-horizontal-relative:text;mso-position-vertical:absolute;mso-position-vertical-relative:text;mso-width-percent:0;mso-height-percent:0;mso-width-relative:margin;mso-height-relative:margin" o:gfxdata="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" strokecolor="#2f5496 [2404]" strokeweight="2.5pt">
                 <v:stroke endarrow="block" joinstyle="miter"/>
               </v:shape>
             </w:pict>

</xml_diff>